<commit_message>
more notes on D.I
</commit_message>
<xml_diff>
--- a/Docs/AccessingDatabaseViaKLASCode.docx
+++ b/Docs/AccessingDatabaseViaKLASCode.docx
@@ -157,7 +157,21 @@
         <w:t xml:space="preserve">a </w:t>
       </w:r>
       <w:r>
-        <w:t>property:</w:t>
+        <w:t>property</w:t>
+      </w:r>
+      <w:r>
+        <w:t xml:space="preserve"> (this is a type of setter inject, and to me pseudo injection as we declare </w:t>
+      </w:r>
+      <w:proofErr w:type="spellStart"/>
+      <w:r>
+        <w:t>EmployeeController</w:t>
+      </w:r>
+      <w:proofErr w:type="spellEnd"/>
+      <w:r>
+        <w:t xml:space="preserve"> as a concrete type not an Interface type)</w:t>
+      </w:r>
+      <w:r>
+        <w:t>:</w:t>
       </w:r>
     </w:p>
     <w:p>
@@ -214,6 +228,7 @@
           <w:szCs w:val="19"/>
         </w:rPr>
       </w:pPr>
+      <w:proofErr w:type="gramStart"/>
       <w:r>
         <w:rPr>
           <w:rFonts w:ascii="Consolas" w:hAnsi="Consolas" w:cs="Consolas"/>
@@ -224,6 +239,7 @@
         </w:rPr>
         <w:t>public</w:t>
       </w:r>
+      <w:proofErr w:type="gramEnd"/>
       <w:r>
         <w:rPr>
           <w:rFonts w:ascii="Consolas" w:hAnsi="Consolas" w:cs="Consolas"/>
@@ -325,7 +341,16 @@
           <w:sz w:val="19"/>
           <w:szCs w:val="19"/>
         </w:rPr>
-        <w:t xml:space="preserve"> – we don’t seem to ever get or set this property within the MVC Controller, so perhaps declaring it as a property is required by </w:t>
+        <w:t xml:space="preserve"> – we don’t ever get or set this property within the MVC Controller</w:t>
+      </w:r>
+      <w:r>
+        <w:rPr>
+          <w:rFonts w:ascii="Consolas" w:hAnsi="Consolas" w:cs="Consolas"/>
+          <w:color w:val="000000"/>
+          <w:sz w:val="19"/>
+          <w:szCs w:val="19"/>
+        </w:rPr>
+        <w:t xml:space="preserve">, put </w:t>
       </w:r>
       <w:proofErr w:type="spellStart"/>
       <w:r>
@@ -345,7 +370,7 @@
           <w:sz w:val="19"/>
           <w:szCs w:val="19"/>
         </w:rPr>
-        <w:t>????</w:t>
+        <w:t xml:space="preserve"> uses this when it resolves dependencies. </w:t>
       </w:r>
     </w:p>
     <w:p>
@@ -424,7 +449,46 @@
           <w:sz w:val="19"/>
           <w:szCs w:val="19"/>
         </w:rPr>
-        <w:t xml:space="preserve"> namespace, and it contains a property of a repository Interface type.  </w:t>
+        <w:t xml:space="preserve"> namespace, and it contains a property of a repository Interface type</w:t>
+      </w:r>
+      <w:r>
+        <w:rPr>
+          <w:rFonts w:ascii="Consolas" w:hAnsi="Consolas" w:cs="Consolas"/>
+          <w:color w:val="000000"/>
+          <w:sz w:val="19"/>
+          <w:szCs w:val="19"/>
+        </w:rPr>
+        <w:t xml:space="preserve"> “</w:t>
+      </w:r>
+      <w:proofErr w:type="spellStart"/>
+      <w:r>
+        <w:rPr>
+          <w:rFonts w:ascii="Consolas" w:hAnsi="Consolas" w:cs="Consolas"/>
+          <w:color w:val="2B91AF"/>
+          <w:sz w:val="19"/>
+          <w:szCs w:val="19"/>
+          <w:highlight w:val="white"/>
+        </w:rPr>
+        <w:t>IEmployeeRepository</w:t>
+      </w:r>
+      <w:proofErr w:type="spellEnd"/>
+      <w:r>
+        <w:rPr>
+          <w:rFonts w:ascii="Consolas" w:hAnsi="Consolas" w:cs="Consolas"/>
+          <w:color w:val="000000"/>
+          <w:sz w:val="19"/>
+          <w:szCs w:val="19"/>
+        </w:rPr>
+        <w:t>”</w:t>
+      </w:r>
+      <w:r>
+        <w:rPr>
+          <w:rFonts w:ascii="Consolas" w:hAnsi="Consolas" w:cs="Consolas"/>
+          <w:color w:val="000000"/>
+          <w:sz w:val="19"/>
+          <w:szCs w:val="19"/>
+        </w:rPr>
+        <w:t xml:space="preserve">.  </w:t>
       </w:r>
     </w:p>
     <w:p>
@@ -477,7 +541,25 @@
           <w:sz w:val="19"/>
           <w:szCs w:val="19"/>
         </w:rPr>
-        <w:t xml:space="preserve"> (Declaring the prop as an Interface type seems to be related to Dependency Injection). In comparison the </w:t>
+        <w:t xml:space="preserve"> (Declaring the prop as an Interface type </w:t>
+      </w:r>
+      <w:r>
+        <w:rPr>
+          <w:rFonts w:ascii="Consolas" w:hAnsi="Consolas" w:cs="Consolas"/>
+          <w:color w:val="000000"/>
+          <w:sz w:val="19"/>
+          <w:szCs w:val="19"/>
+        </w:rPr>
+        <w:t>is so we can use</w:t>
+      </w:r>
+      <w:r>
+        <w:rPr>
+          <w:rFonts w:ascii="Consolas" w:hAnsi="Consolas" w:cs="Consolas"/>
+          <w:color w:val="000000"/>
+          <w:sz w:val="19"/>
+          <w:szCs w:val="19"/>
+        </w:rPr>
+        <w:t xml:space="preserve"> Dependency Injection). In comparison the </w:t>
       </w:r>
       <w:r>
         <w:rPr>
@@ -757,6 +839,128 @@
           <w:szCs w:val="19"/>
         </w:rPr>
         <w:t>” variable (property)</w:t>
+      </w:r>
+      <w:r>
+        <w:rPr>
+          <w:rFonts w:ascii="Consolas" w:hAnsi="Consolas" w:cs="Consolas"/>
+          <w:color w:val="000000"/>
+          <w:sz w:val="19"/>
+          <w:szCs w:val="19"/>
+        </w:rPr>
+        <w:t xml:space="preserve">. The </w:t>
+      </w:r>
+      <w:proofErr w:type="spellStart"/>
+      <w:r>
+        <w:rPr>
+          <w:rFonts w:ascii="Consolas" w:hAnsi="Consolas" w:cs="Consolas"/>
+          <w:color w:val="000000"/>
+          <w:sz w:val="19"/>
+          <w:szCs w:val="19"/>
+        </w:rPr>
+        <w:t>EmployeeController</w:t>
+      </w:r>
+      <w:proofErr w:type="spellEnd"/>
+      <w:r>
+        <w:rPr>
+          <w:rFonts w:ascii="Consolas" w:hAnsi="Consolas" w:cs="Consolas"/>
+          <w:color w:val="000000"/>
+          <w:sz w:val="19"/>
+          <w:szCs w:val="19"/>
+        </w:rPr>
+        <w:t xml:space="preserve"> is more or less a wrapper for the </w:t>
+      </w:r>
+      <w:proofErr w:type="spellStart"/>
+      <w:r>
+        <w:rPr>
+          <w:rFonts w:ascii="Consolas" w:hAnsi="Consolas" w:cs="Consolas"/>
+          <w:color w:val="2B91AF"/>
+          <w:sz w:val="19"/>
+          <w:szCs w:val="19"/>
+          <w:highlight w:val="white"/>
+        </w:rPr>
+        <w:t>EmployeeRepository</w:t>
+      </w:r>
+      <w:proofErr w:type="spellEnd"/>
+      <w:r>
+        <w:rPr>
+          <w:rFonts w:ascii="Consolas" w:hAnsi="Consolas" w:cs="Consolas"/>
+          <w:color w:val="2B91AF"/>
+          <w:sz w:val="19"/>
+          <w:szCs w:val="19"/>
+        </w:rPr>
+        <w:t xml:space="preserve"> Class</w:t>
+      </w:r>
+      <w:r>
+        <w:rPr>
+          <w:rFonts w:ascii="Consolas" w:hAnsi="Consolas" w:cs="Consolas"/>
+          <w:color w:val="000000"/>
+          <w:sz w:val="19"/>
+          <w:szCs w:val="19"/>
+        </w:rPr>
+        <w:t xml:space="preserve">.  We don’t really need it, but it gives us a place to add more functionality to </w:t>
+      </w:r>
+      <w:proofErr w:type="spellStart"/>
+      <w:r>
+        <w:rPr>
+          <w:rFonts w:ascii="Consolas" w:hAnsi="Consolas" w:cs="Consolas"/>
+          <w:color w:val="2B91AF"/>
+          <w:sz w:val="19"/>
+          <w:szCs w:val="19"/>
+          <w:highlight w:val="white"/>
+        </w:rPr>
+        <w:t>EmployeeRepository</w:t>
+      </w:r>
+      <w:proofErr w:type="spellEnd"/>
+      <w:r>
+        <w:rPr>
+          <w:rFonts w:ascii="Consolas" w:hAnsi="Consolas" w:cs="Consolas"/>
+          <w:color w:val="000000"/>
+          <w:sz w:val="19"/>
+          <w:szCs w:val="19"/>
+        </w:rPr>
+        <w:t xml:space="preserve"> and call the methods of</w:t>
+      </w:r>
+      <w:r>
+        <w:rPr>
+          <w:rFonts w:ascii="Consolas" w:hAnsi="Consolas" w:cs="Consolas"/>
+          <w:color w:val="2B91AF"/>
+          <w:sz w:val="19"/>
+          <w:szCs w:val="19"/>
+          <w:highlight w:val="white"/>
+        </w:rPr>
+        <w:t xml:space="preserve"> </w:t>
+      </w:r>
+      <w:proofErr w:type="spellStart"/>
+      <w:proofErr w:type="gramStart"/>
+      <w:r>
+        <w:rPr>
+          <w:rFonts w:ascii="Consolas" w:hAnsi="Consolas" w:cs="Consolas"/>
+          <w:color w:val="2B91AF"/>
+          <w:sz w:val="19"/>
+          <w:szCs w:val="19"/>
+          <w:highlight w:val="white"/>
+        </w:rPr>
+        <w:t>EmployeeRepository</w:t>
+      </w:r>
+      <w:proofErr w:type="spellEnd"/>
+      <w:r>
+        <w:rPr>
+          <w:rFonts w:ascii="Consolas" w:hAnsi="Consolas" w:cs="Consolas"/>
+          <w:color w:val="000000"/>
+          <w:sz w:val="19"/>
+          <w:szCs w:val="19"/>
+        </w:rPr>
+        <w:t xml:space="preserve">  by</w:t>
+      </w:r>
+      <w:proofErr w:type="gramEnd"/>
+      <w:r>
+        <w:rPr>
+          <w:rFonts w:ascii="Consolas" w:hAnsi="Consolas" w:cs="Consolas"/>
+          <w:color w:val="000000"/>
+          <w:sz w:val="19"/>
+          <w:szCs w:val="19"/>
+        </w:rPr>
+        <w:t xml:space="preserve"> more user friendly names.</w:t>
       </w:r>
     </w:p>
     <w:p>
@@ -1363,7 +1567,6 @@
           <w:szCs w:val="19"/>
           <w:highlight w:val="white"/>
         </w:rPr>
-        <w:lastRenderedPageBreak/>
         <w:t>class</w:t>
       </w:r>
       <w:proofErr w:type="gramEnd"/>
@@ -1543,6 +1746,34 @@
         <w:t>EmployeeRepository</w:t>
       </w:r>
       <w:proofErr w:type="spellEnd"/>
+      <w:r>
+        <w:rPr>
+          <w:rFonts w:ascii="Consolas" w:hAnsi="Consolas" w:cs="Consolas"/>
+          <w:color w:val="000000"/>
+          <w:sz w:val="19"/>
+          <w:szCs w:val="19"/>
+        </w:rPr>
+        <w:t xml:space="preserve">, which is an example of </w:t>
+      </w:r>
+      <w:r>
+        <w:rPr>
+          <w:rFonts w:ascii="Consolas" w:hAnsi="Consolas" w:cs="Consolas"/>
+          <w:b/>
+          <w:color w:val="000000"/>
+          <w:sz w:val="19"/>
+          <w:szCs w:val="19"/>
+        </w:rPr>
+        <w:t>Constructor Injection</w:t>
+      </w:r>
+      <w:r>
+        <w:rPr>
+          <w:rFonts w:ascii="Consolas" w:hAnsi="Consolas" w:cs="Consolas"/>
+          <w:color w:val="000000"/>
+          <w:sz w:val="19"/>
+          <w:szCs w:val="19"/>
+        </w:rPr>
+        <w:t>.</w:t>
+      </w:r>
     </w:p>
     <w:p>
       <w:pPr>
@@ -1749,7 +1980,39 @@
           <w:szCs w:val="19"/>
           <w:highlight w:val="white"/>
         </w:rPr>
-        <w:t>&gt;().InRequestScope();</w:t>
+        <w:t>&gt;().InRequestScope()</w:t>
+      </w:r>
+      <w:r>
+        <w:rPr>
+          <w:rFonts w:ascii="Consolas" w:hAnsi="Consolas" w:cs="Consolas"/>
+          <w:color w:val="000000"/>
+          <w:sz w:val="19"/>
+          <w:szCs w:val="19"/>
+          <w:highlight w:val="white"/>
+        </w:rPr>
+        <w:t xml:space="preserve"> which are the mappings of Interfaces to Concrete </w:t>
+      </w:r>
+      <w:proofErr w:type="spellStart"/>
+      <w:r>
+        <w:rPr>
+          <w:rFonts w:ascii="Consolas" w:hAnsi="Consolas" w:cs="Consolas"/>
+          <w:color w:val="000000"/>
+          <w:sz w:val="19"/>
+          <w:szCs w:val="19"/>
+          <w:highlight w:val="white"/>
+        </w:rPr>
+        <w:t>implemenations</w:t>
+      </w:r>
+      <w:proofErr w:type="spellEnd"/>
+      <w:r>
+        <w:rPr>
+          <w:rFonts w:ascii="Consolas" w:hAnsi="Consolas" w:cs="Consolas"/>
+          <w:color w:val="000000"/>
+          <w:sz w:val="19"/>
+          <w:szCs w:val="19"/>
+          <w:highlight w:val="white"/>
+        </w:rPr>
+        <w:t>;</w:t>
       </w:r>
     </w:p>
     <w:p>
@@ -1768,27 +2031,7 @@
           <w:sz w:val="19"/>
           <w:szCs w:val="19"/>
         </w:rPr>
-        <w:t xml:space="preserve">The generic </w:t>
-      </w:r>
-      <w:proofErr w:type="spellStart"/>
-      <w:r>
-        <w:rPr>
-          <w:rFonts w:ascii="Consolas" w:hAnsi="Consolas" w:cs="Consolas"/>
-          <w:color w:val="000000"/>
-          <w:sz w:val="19"/>
-          <w:szCs w:val="19"/>
-        </w:rPr>
-        <w:t>Ninject</w:t>
-      </w:r>
-      <w:proofErr w:type="spellEnd"/>
-      <w:r>
-        <w:rPr>
-          <w:rFonts w:ascii="Consolas" w:hAnsi="Consolas" w:cs="Consolas"/>
-          <w:color w:val="000000"/>
-          <w:sz w:val="19"/>
-          <w:szCs w:val="19"/>
-        </w:rPr>
-        <w:t xml:space="preserve"> ‘Bind’ method takes the type of the service (‘</w:t>
+        <w:t xml:space="preserve">Note the mappings in </w:t>
       </w:r>
       <w:proofErr w:type="spellStart"/>
       <w:r>
@@ -1799,13 +2042,13 @@
           <w:szCs w:val="19"/>
           <w:highlight w:val="white"/>
         </w:rPr>
-        <w:t>IEmployeeRepository</w:t>
-      </w:r>
-      <w:proofErr w:type="spellEnd"/>
-      <w:r>
-        <w:rPr>
-          <w:rFonts w:ascii="Consolas" w:hAnsi="Consolas" w:cs="Consolas"/>
-          <w:color w:val="000000"/>
+        <w:t>KlasDependencies</w:t>
+      </w:r>
+      <w:proofErr w:type="spellEnd"/>
+      <w:r>
+        <w:rPr>
+          <w:rFonts w:ascii="Consolas" w:hAnsi="Consolas" w:cs="Consolas"/>
+          <w:color w:val="2B91AF"/>
           <w:sz w:val="19"/>
           <w:szCs w:val="19"/>
         </w:rPr>
@@ -1818,178 +2061,7 @@
           <w:sz w:val="19"/>
           <w:szCs w:val="19"/>
         </w:rPr>
-        <w:t xml:space="preserve">for instance) to bind. The </w:t>
-      </w:r>
-      <w:proofErr w:type="spellStart"/>
-      <w:r>
-        <w:rPr>
-          <w:rFonts w:ascii="Consolas" w:hAnsi="Consolas" w:cs="Consolas"/>
-          <w:color w:val="000000"/>
-          <w:sz w:val="19"/>
-          <w:szCs w:val="19"/>
-        </w:rPr>
-        <w:t>Ninject</w:t>
-      </w:r>
-      <w:proofErr w:type="spellEnd"/>
-      <w:r>
-        <w:rPr>
-          <w:rFonts w:ascii="Consolas" w:hAnsi="Consolas" w:cs="Consolas"/>
-          <w:color w:val="000000"/>
-          <w:sz w:val="19"/>
-          <w:szCs w:val="19"/>
-        </w:rPr>
-        <w:t xml:space="preserve"> ‘To’ method takes the implementation type (‘</w:t>
-      </w:r>
-      <w:proofErr w:type="spellStart"/>
-      <w:r>
-        <w:rPr>
-          <w:rFonts w:ascii="Consolas" w:hAnsi="Consolas" w:cs="Consolas"/>
-          <w:color w:val="2B91AF"/>
-          <w:sz w:val="19"/>
-          <w:szCs w:val="19"/>
-          <w:highlight w:val="white"/>
-        </w:rPr>
-        <w:t>EmployeeRepository</w:t>
-      </w:r>
-      <w:proofErr w:type="spellEnd"/>
-      <w:r>
-        <w:rPr>
-          <w:rFonts w:ascii="Consolas" w:hAnsi="Consolas" w:cs="Consolas"/>
-          <w:color w:val="000000"/>
-          <w:sz w:val="19"/>
-          <w:szCs w:val="19"/>
-        </w:rPr>
-        <w:t xml:space="preserve">’). This wires up the </w:t>
-      </w:r>
-      <w:proofErr w:type="spellStart"/>
-      <w:r>
-        <w:rPr>
-          <w:rFonts w:ascii="Consolas" w:hAnsi="Consolas" w:cs="Consolas"/>
-          <w:color w:val="000000"/>
-          <w:sz w:val="19"/>
-          <w:szCs w:val="19"/>
-        </w:rPr>
-        <w:t>Ninject</w:t>
-      </w:r>
-      <w:proofErr w:type="spellEnd"/>
-      <w:r>
-        <w:rPr>
-          <w:rFonts w:ascii="Consolas" w:hAnsi="Consolas" w:cs="Consolas"/>
-          <w:color w:val="000000"/>
-          <w:sz w:val="19"/>
-          <w:szCs w:val="19"/>
-        </w:rPr>
-        <w:t xml:space="preserve"> container to provide an instance of ‘</w:t>
-      </w:r>
-      <w:proofErr w:type="spellStart"/>
-      <w:r>
-        <w:rPr>
-          <w:rFonts w:ascii="Consolas" w:hAnsi="Consolas" w:cs="Consolas"/>
-          <w:color w:val="2B91AF"/>
-          <w:sz w:val="19"/>
-          <w:szCs w:val="19"/>
-          <w:highlight w:val="white"/>
-        </w:rPr>
-        <w:t>EmployeeRepository</w:t>
-      </w:r>
-      <w:proofErr w:type="spellEnd"/>
-      <w:r>
-        <w:rPr>
-          <w:rFonts w:ascii="Consolas" w:hAnsi="Consolas" w:cs="Consolas"/>
-          <w:color w:val="000000"/>
-          <w:sz w:val="19"/>
-          <w:szCs w:val="19"/>
-        </w:rPr>
-        <w:t>’ for every ‘</w:t>
-      </w:r>
-      <w:proofErr w:type="spellStart"/>
-      <w:r>
-        <w:rPr>
-          <w:rFonts w:ascii="Consolas" w:hAnsi="Consolas" w:cs="Consolas"/>
-          <w:color w:val="2B91AF"/>
-          <w:sz w:val="19"/>
-          <w:szCs w:val="19"/>
-          <w:highlight w:val="white"/>
-        </w:rPr>
-        <w:t>IEmployeeRepository</w:t>
-      </w:r>
-      <w:proofErr w:type="spellEnd"/>
-      <w:r>
-        <w:rPr>
-          <w:rFonts w:ascii="Consolas" w:hAnsi="Consolas" w:cs="Consolas"/>
-          <w:color w:val="000000"/>
-          <w:sz w:val="19"/>
-          <w:szCs w:val="19"/>
-        </w:rPr>
-        <w:t xml:space="preserve"> </w:t>
-      </w:r>
-      <w:r>
-        <w:rPr>
-          <w:rFonts w:ascii="Consolas" w:hAnsi="Consolas" w:cs="Consolas"/>
-          <w:color w:val="000000"/>
-          <w:sz w:val="19"/>
-          <w:szCs w:val="19"/>
-        </w:rPr>
-        <w:t>request. </w:t>
-      </w:r>
-      <w:r>
-        <w:rPr>
-          <w:rFonts w:ascii="Consolas" w:hAnsi="Consolas" w:cs="Consolas"/>
-          <w:color w:val="000000"/>
-          <w:sz w:val="19"/>
-          <w:szCs w:val="19"/>
-        </w:rPr>
-        <w:t>The reason for using </w:t>
-      </w:r>
-      <w:proofErr w:type="spellStart"/>
-      <w:r>
-        <w:rPr>
-          <w:rFonts w:ascii="Consolas" w:hAnsi="Consolas" w:cs="Consolas"/>
-          <w:color w:val="000000"/>
-          <w:sz w:val="19"/>
-          <w:szCs w:val="19"/>
-          <w:highlight w:val="white"/>
-        </w:rPr>
-        <w:t>InRequestScope</w:t>
-      </w:r>
-      <w:proofErr w:type="spellEnd"/>
-      <w:r>
-        <w:rPr>
-          <w:rFonts w:cs="Consolas"/>
-          <w:color w:val="000000"/>
-          <w:sz w:val="19"/>
-          <w:szCs w:val="19"/>
-        </w:rPr>
-        <w:t xml:space="preserve"> ()</w:t>
-      </w:r>
-      <w:r>
-        <w:rPr>
-          <w:rFonts w:ascii="Consolas" w:hAnsi="Consolas" w:cs="Consolas"/>
-          <w:color w:val="000000"/>
-          <w:sz w:val="19"/>
-          <w:szCs w:val="19"/>
-        </w:rPr>
-        <w:t xml:space="preserve"> is to make sure that a single instance of an object is shared by all objects created via the </w:t>
-      </w:r>
-      <w:proofErr w:type="spellStart"/>
-      <w:r>
-        <w:rPr>
-          <w:rFonts w:ascii="Consolas" w:hAnsi="Consolas" w:cs="Consolas"/>
-          <w:color w:val="000000"/>
-          <w:sz w:val="19"/>
-          <w:szCs w:val="19"/>
-        </w:rPr>
-        <w:t>Ninject</w:t>
-      </w:r>
-      <w:proofErr w:type="spellEnd"/>
-      <w:r>
-        <w:rPr>
-          <w:rFonts w:ascii="Consolas" w:hAnsi="Consolas" w:cs="Consolas"/>
-          <w:color w:val="000000"/>
-          <w:sz w:val="19"/>
-          <w:szCs w:val="19"/>
-        </w:rPr>
-        <w:t xml:space="preserve"> kernel for that HTTP request (e.g. to share an object that is expensive to create).</w:t>
+        <w:t>are used for Constructor injection (mentioned below in regards to Ecosystems) but not actually Setter Injection which is related to [Inject] attribute.</w:t>
       </w:r>
     </w:p>
     <w:p>
@@ -2006,50 +2078,246 @@
       <w:pPr>
         <w:rPr>
           <w:rFonts w:ascii="Consolas" w:hAnsi="Consolas" w:cs="Consolas"/>
-          <w:b/>
-          <w:color w:val="000000"/>
-          <w:sz w:val="19"/>
-          <w:szCs w:val="19"/>
-        </w:rPr>
-      </w:pPr>
-      <w:r>
-        <w:rPr>
-          <w:rFonts w:ascii="Consolas" w:hAnsi="Consolas" w:cs="Consolas"/>
-          <w:b/>
-          <w:color w:val="000000"/>
-          <w:sz w:val="19"/>
-          <w:szCs w:val="19"/>
-        </w:rPr>
-        <w:t xml:space="preserve">And as if by magic </w:t>
-      </w:r>
-      <w:proofErr w:type="gramStart"/>
-      <w:r>
-        <w:rPr>
-          <w:rFonts w:ascii="Consolas" w:hAnsi="Consolas" w:cs="Consolas"/>
-          <w:b/>
-          <w:color w:val="000000"/>
-          <w:sz w:val="19"/>
-          <w:szCs w:val="19"/>
-        </w:rPr>
-        <w:t>The</w:t>
-      </w:r>
-      <w:proofErr w:type="gramEnd"/>
-      <w:r>
-        <w:rPr>
-          <w:rFonts w:ascii="Consolas" w:hAnsi="Consolas" w:cs="Consolas"/>
-          <w:b/>
-          <w:color w:val="000000"/>
-          <w:sz w:val="19"/>
-          <w:szCs w:val="19"/>
-        </w:rPr>
-        <w:t xml:space="preserve"> declaration in the MVC controller gives access to the database!!!</w:t>
+          <w:color w:val="000000"/>
+          <w:sz w:val="19"/>
+          <w:szCs w:val="19"/>
+        </w:rPr>
+      </w:pPr>
+      <w:r>
+        <w:rPr>
+          <w:rFonts w:ascii="Consolas" w:hAnsi="Consolas" w:cs="Consolas"/>
+          <w:color w:val="000000"/>
+          <w:sz w:val="19"/>
+          <w:szCs w:val="19"/>
+        </w:rPr>
+        <w:t xml:space="preserve">The generic </w:t>
+      </w:r>
+      <w:proofErr w:type="spellStart"/>
+      <w:r>
+        <w:rPr>
+          <w:rFonts w:ascii="Consolas" w:hAnsi="Consolas" w:cs="Consolas"/>
+          <w:color w:val="000000"/>
+          <w:sz w:val="19"/>
+          <w:szCs w:val="19"/>
+        </w:rPr>
+        <w:t>Ninject</w:t>
+      </w:r>
+      <w:proofErr w:type="spellEnd"/>
+      <w:r>
+        <w:rPr>
+          <w:rFonts w:ascii="Consolas" w:hAnsi="Consolas" w:cs="Consolas"/>
+          <w:color w:val="000000"/>
+          <w:sz w:val="19"/>
+          <w:szCs w:val="19"/>
+        </w:rPr>
+        <w:t xml:space="preserve"> ‘Bind’ method takes the type of the service (‘</w:t>
+      </w:r>
+      <w:proofErr w:type="spellStart"/>
+      <w:r>
+        <w:rPr>
+          <w:rFonts w:ascii="Consolas" w:hAnsi="Consolas" w:cs="Consolas"/>
+          <w:color w:val="2B91AF"/>
+          <w:sz w:val="19"/>
+          <w:szCs w:val="19"/>
+          <w:highlight w:val="white"/>
+        </w:rPr>
+        <w:t>IEmployeeRepository</w:t>
+      </w:r>
+      <w:proofErr w:type="spellEnd"/>
+      <w:r>
+        <w:rPr>
+          <w:rFonts w:ascii="Consolas" w:hAnsi="Consolas" w:cs="Consolas"/>
+          <w:color w:val="000000"/>
+          <w:sz w:val="19"/>
+          <w:szCs w:val="19"/>
+        </w:rPr>
+        <w:t xml:space="preserve"> </w:t>
+      </w:r>
+      <w:r>
+        <w:rPr>
+          <w:rFonts w:ascii="Consolas" w:hAnsi="Consolas" w:cs="Consolas"/>
+          <w:color w:val="000000"/>
+          <w:sz w:val="19"/>
+          <w:szCs w:val="19"/>
+        </w:rPr>
+        <w:t xml:space="preserve">for instance) to bind. The </w:t>
+      </w:r>
+      <w:proofErr w:type="spellStart"/>
+      <w:r>
+        <w:rPr>
+          <w:rFonts w:ascii="Consolas" w:hAnsi="Consolas" w:cs="Consolas"/>
+          <w:color w:val="000000"/>
+          <w:sz w:val="19"/>
+          <w:szCs w:val="19"/>
+        </w:rPr>
+        <w:t>Ninject</w:t>
+      </w:r>
+      <w:proofErr w:type="spellEnd"/>
+      <w:r>
+        <w:rPr>
+          <w:rFonts w:ascii="Consolas" w:hAnsi="Consolas" w:cs="Consolas"/>
+          <w:color w:val="000000"/>
+          <w:sz w:val="19"/>
+          <w:szCs w:val="19"/>
+        </w:rPr>
+        <w:t xml:space="preserve"> ‘To’ method takes the implementation type (‘</w:t>
+      </w:r>
+      <w:proofErr w:type="spellStart"/>
+      <w:r>
+        <w:rPr>
+          <w:rFonts w:ascii="Consolas" w:hAnsi="Consolas" w:cs="Consolas"/>
+          <w:color w:val="2B91AF"/>
+          <w:sz w:val="19"/>
+          <w:szCs w:val="19"/>
+          <w:highlight w:val="white"/>
+        </w:rPr>
+        <w:t>EmployeeRepository</w:t>
+      </w:r>
+      <w:proofErr w:type="spellEnd"/>
+      <w:r>
+        <w:rPr>
+          <w:rFonts w:ascii="Consolas" w:hAnsi="Consolas" w:cs="Consolas"/>
+          <w:color w:val="000000"/>
+          <w:sz w:val="19"/>
+          <w:szCs w:val="19"/>
+        </w:rPr>
+        <w:t xml:space="preserve">’). This wires up the </w:t>
+      </w:r>
+      <w:proofErr w:type="spellStart"/>
+      <w:r>
+        <w:rPr>
+          <w:rFonts w:ascii="Consolas" w:hAnsi="Consolas" w:cs="Consolas"/>
+          <w:color w:val="000000"/>
+          <w:sz w:val="19"/>
+          <w:szCs w:val="19"/>
+        </w:rPr>
+        <w:t>Ninject</w:t>
+      </w:r>
+      <w:proofErr w:type="spellEnd"/>
+      <w:r>
+        <w:rPr>
+          <w:rFonts w:ascii="Consolas" w:hAnsi="Consolas" w:cs="Consolas"/>
+          <w:color w:val="000000"/>
+          <w:sz w:val="19"/>
+          <w:szCs w:val="19"/>
+        </w:rPr>
+        <w:t xml:space="preserve"> container to provide an instance of ‘</w:t>
+      </w:r>
+      <w:proofErr w:type="spellStart"/>
+      <w:r>
+        <w:rPr>
+          <w:rFonts w:ascii="Consolas" w:hAnsi="Consolas" w:cs="Consolas"/>
+          <w:color w:val="2B91AF"/>
+          <w:sz w:val="19"/>
+          <w:szCs w:val="19"/>
+          <w:highlight w:val="white"/>
+        </w:rPr>
+        <w:t>EmployeeRepository</w:t>
+      </w:r>
+      <w:proofErr w:type="spellEnd"/>
+      <w:r>
+        <w:rPr>
+          <w:rFonts w:ascii="Consolas" w:hAnsi="Consolas" w:cs="Consolas"/>
+          <w:color w:val="000000"/>
+          <w:sz w:val="19"/>
+          <w:szCs w:val="19"/>
+        </w:rPr>
+        <w:t>’ for every ‘</w:t>
+      </w:r>
+      <w:proofErr w:type="spellStart"/>
+      <w:r>
+        <w:rPr>
+          <w:rFonts w:ascii="Consolas" w:hAnsi="Consolas" w:cs="Consolas"/>
+          <w:color w:val="2B91AF"/>
+          <w:sz w:val="19"/>
+          <w:szCs w:val="19"/>
+          <w:highlight w:val="white"/>
+        </w:rPr>
+        <w:t>IEmployeeRepository</w:t>
+      </w:r>
+      <w:proofErr w:type="spellEnd"/>
+      <w:r>
+        <w:rPr>
+          <w:rFonts w:ascii="Consolas" w:hAnsi="Consolas" w:cs="Consolas"/>
+          <w:color w:val="000000"/>
+          <w:sz w:val="19"/>
+          <w:szCs w:val="19"/>
+        </w:rPr>
+        <w:t xml:space="preserve"> </w:t>
+      </w:r>
+      <w:r>
+        <w:rPr>
+          <w:rFonts w:ascii="Consolas" w:hAnsi="Consolas" w:cs="Consolas"/>
+          <w:color w:val="000000"/>
+          <w:sz w:val="19"/>
+          <w:szCs w:val="19"/>
+        </w:rPr>
+        <w:t>request. </w:t>
+      </w:r>
+      <w:r>
+        <w:rPr>
+          <w:rFonts w:ascii="Consolas" w:hAnsi="Consolas" w:cs="Consolas"/>
+          <w:color w:val="000000"/>
+          <w:sz w:val="19"/>
+          <w:szCs w:val="19"/>
+        </w:rPr>
+        <w:t>The reason for using </w:t>
+      </w:r>
+      <w:proofErr w:type="spellStart"/>
+      <w:r>
+        <w:rPr>
+          <w:rFonts w:ascii="Consolas" w:hAnsi="Consolas" w:cs="Consolas"/>
+          <w:color w:val="000000"/>
+          <w:sz w:val="19"/>
+          <w:szCs w:val="19"/>
+          <w:highlight w:val="white"/>
+        </w:rPr>
+        <w:t>InRequestScope</w:t>
+      </w:r>
+      <w:proofErr w:type="spellEnd"/>
+      <w:r>
+        <w:rPr>
+          <w:rFonts w:cs="Consolas"/>
+          <w:color w:val="000000"/>
+          <w:sz w:val="19"/>
+          <w:szCs w:val="19"/>
+        </w:rPr>
+        <w:t xml:space="preserve"> ()</w:t>
+      </w:r>
+      <w:r>
+        <w:rPr>
+          <w:rFonts w:ascii="Consolas" w:hAnsi="Consolas" w:cs="Consolas"/>
+          <w:color w:val="000000"/>
+          <w:sz w:val="19"/>
+          <w:szCs w:val="19"/>
+        </w:rPr>
+        <w:t xml:space="preserve"> is to make sure that a single instance of an object is shared by all objects created via the </w:t>
+      </w:r>
+      <w:proofErr w:type="spellStart"/>
+      <w:r>
+        <w:rPr>
+          <w:rFonts w:ascii="Consolas" w:hAnsi="Consolas" w:cs="Consolas"/>
+          <w:color w:val="000000"/>
+          <w:sz w:val="19"/>
+          <w:szCs w:val="19"/>
+        </w:rPr>
+        <w:t>Ninject</w:t>
+      </w:r>
+      <w:proofErr w:type="spellEnd"/>
+      <w:r>
+        <w:rPr>
+          <w:rFonts w:ascii="Consolas" w:hAnsi="Consolas" w:cs="Consolas"/>
+          <w:color w:val="000000"/>
+          <w:sz w:val="19"/>
+          <w:szCs w:val="19"/>
+        </w:rPr>
+        <w:t xml:space="preserve"> kernel for that HTTP request (e.g. to share an object that is expensive to create).</w:t>
       </w:r>
     </w:p>
     <w:p>
       <w:pPr>
         <w:rPr>
           <w:rFonts w:ascii="Consolas" w:hAnsi="Consolas" w:cs="Consolas"/>
-          <w:b/>
           <w:color w:val="000000"/>
           <w:sz w:val="19"/>
           <w:szCs w:val="19"/>
@@ -2074,6 +2342,229 @@
           <w:sz w:val="19"/>
           <w:szCs w:val="19"/>
         </w:rPr>
+        <w:t>And as if by magic</w:t>
+      </w:r>
+      <w:r>
+        <w:rPr>
+          <w:rFonts w:ascii="Consolas" w:hAnsi="Consolas" w:cs="Consolas"/>
+          <w:b/>
+          <w:color w:val="000000"/>
+          <w:sz w:val="19"/>
+          <w:szCs w:val="19"/>
+        </w:rPr>
+        <w:t xml:space="preserve"> (which is really done by avoiding using the </w:t>
+      </w:r>
+      <w:proofErr w:type="gramStart"/>
+      <w:r>
+        <w:rPr>
+          <w:rFonts w:ascii="Consolas" w:hAnsi="Consolas" w:cs="Consolas"/>
+          <w:b/>
+          <w:color w:val="000000"/>
+          <w:sz w:val="19"/>
+          <w:szCs w:val="19"/>
+        </w:rPr>
+        <w:t>New</w:t>
+      </w:r>
+      <w:proofErr w:type="gramEnd"/>
+      <w:r>
+        <w:rPr>
+          <w:rFonts w:ascii="Consolas" w:hAnsi="Consolas" w:cs="Consolas"/>
+          <w:b/>
+          <w:color w:val="000000"/>
+          <w:sz w:val="19"/>
+          <w:szCs w:val="19"/>
+        </w:rPr>
+        <w:t xml:space="preserve"> keyword by instead using the IOC </w:t>
+      </w:r>
+      <w:proofErr w:type="spellStart"/>
+      <w:r>
+        <w:rPr>
+          <w:rFonts w:ascii="Consolas" w:hAnsi="Consolas" w:cs="Consolas"/>
+          <w:b/>
+          <w:color w:val="000000"/>
+          <w:sz w:val="19"/>
+          <w:szCs w:val="19"/>
+        </w:rPr>
+        <w:t>Ninject</w:t>
+      </w:r>
+      <w:proofErr w:type="spellEnd"/>
+      <w:r>
+        <w:rPr>
+          <w:rFonts w:ascii="Consolas" w:hAnsi="Consolas" w:cs="Consolas"/>
+          <w:b/>
+          <w:color w:val="000000"/>
+          <w:sz w:val="19"/>
+          <w:szCs w:val="19"/>
+        </w:rPr>
+        <w:t xml:space="preserve"> framework)</w:t>
+      </w:r>
+      <w:r>
+        <w:rPr>
+          <w:rFonts w:ascii="Consolas" w:hAnsi="Consolas" w:cs="Consolas"/>
+          <w:b/>
+          <w:color w:val="000000"/>
+          <w:sz w:val="19"/>
+          <w:szCs w:val="19"/>
+        </w:rPr>
+        <w:t xml:space="preserve"> </w:t>
+      </w:r>
+      <w:r>
+        <w:rPr>
+          <w:rFonts w:ascii="Consolas" w:hAnsi="Consolas" w:cs="Consolas"/>
+          <w:b/>
+          <w:color w:val="000000"/>
+          <w:sz w:val="19"/>
+          <w:szCs w:val="19"/>
+        </w:rPr>
+        <w:t>t</w:t>
+      </w:r>
+      <w:r>
+        <w:rPr>
+          <w:rFonts w:ascii="Consolas" w:hAnsi="Consolas" w:cs="Consolas"/>
+          <w:b/>
+          <w:color w:val="000000"/>
+          <w:sz w:val="19"/>
+          <w:szCs w:val="19"/>
+        </w:rPr>
+        <w:t>he declaration in the MVC controller gives access to the database!!!</w:t>
+      </w:r>
+    </w:p>
+    <w:p>
+      <w:pPr>
+        <w:rPr>
+          <w:rFonts w:ascii="Consolas" w:hAnsi="Consolas" w:cs="Consolas"/>
+          <w:b/>
+          <w:color w:val="000000"/>
+          <w:sz w:val="19"/>
+          <w:szCs w:val="19"/>
+        </w:rPr>
+      </w:pPr>
+      <w:r>
+        <w:rPr>
+          <w:rFonts w:ascii="Consolas" w:hAnsi="Consolas" w:cs="Consolas"/>
+          <w:b/>
+          <w:color w:val="000000"/>
+          <w:sz w:val="19"/>
+          <w:szCs w:val="19"/>
+        </w:rPr>
+        <w:t xml:space="preserve">Also take a look at the MVC </w:t>
+      </w:r>
+      <w:proofErr w:type="spellStart"/>
+      <w:r>
+        <w:rPr>
+          <w:rFonts w:ascii="Consolas" w:hAnsi="Consolas" w:cs="Consolas"/>
+          <w:b/>
+          <w:color w:val="000000"/>
+          <w:sz w:val="19"/>
+          <w:szCs w:val="19"/>
+        </w:rPr>
+        <w:t>EcosystemController</w:t>
+      </w:r>
+      <w:proofErr w:type="spellEnd"/>
+      <w:r>
+        <w:rPr>
+          <w:rFonts w:ascii="Consolas" w:hAnsi="Consolas" w:cs="Consolas"/>
+          <w:b/>
+          <w:color w:val="000000"/>
+          <w:sz w:val="19"/>
+          <w:szCs w:val="19"/>
+        </w:rPr>
+        <w:t xml:space="preserve"> </w:t>
+      </w:r>
+      <w:r>
+        <w:rPr>
+          <w:rFonts w:ascii="Consolas" w:hAnsi="Consolas" w:cs="Consolas"/>
+          <w:b/>
+          <w:color w:val="000000"/>
+          <w:sz w:val="19"/>
+          <w:szCs w:val="19"/>
+        </w:rPr>
+        <w:t>C:\Code\KLAS\Klas.Toolbox\Areas\SiteAdmin\Controllers\EcosystemController.cs</w:t>
+      </w:r>
+      <w:r>
+        <w:rPr>
+          <w:rFonts w:ascii="Consolas" w:hAnsi="Consolas" w:cs="Consolas"/>
+          <w:b/>
+          <w:color w:val="000000"/>
+          <w:sz w:val="19"/>
+          <w:szCs w:val="19"/>
+        </w:rPr>
+        <w:t xml:space="preserve">, and notice that class uses Constructor Injection instead of the [Inject] attribute on a public property.  In </w:t>
+      </w:r>
+      <w:proofErr w:type="spellStart"/>
+      <w:r>
+        <w:rPr>
+          <w:rFonts w:ascii="Consolas" w:hAnsi="Consolas" w:cs="Consolas"/>
+          <w:color w:val="000000"/>
+          <w:sz w:val="19"/>
+          <w:szCs w:val="19"/>
+          <w:highlight w:val="white"/>
+        </w:rPr>
+        <w:t>EcosystemController</w:t>
+      </w:r>
+      <w:proofErr w:type="spellEnd"/>
+      <w:r>
+        <w:rPr>
+          <w:rFonts w:ascii="Consolas" w:hAnsi="Consolas" w:cs="Consolas"/>
+          <w:b/>
+          <w:color w:val="000000"/>
+          <w:sz w:val="19"/>
+          <w:szCs w:val="19"/>
+        </w:rPr>
+        <w:t xml:space="preserve"> you will notice a constructor with parameters, and the parameters, in turn, get assigned to global private vars.  This is a better way to do injection and this way does depend on the mappings in </w:t>
+      </w:r>
+      <w:proofErr w:type="spellStart"/>
+      <w:r>
+        <w:rPr>
+          <w:rFonts w:ascii="Consolas" w:hAnsi="Consolas" w:cs="Consolas"/>
+          <w:color w:val="2B91AF"/>
+          <w:sz w:val="19"/>
+          <w:szCs w:val="19"/>
+          <w:highlight w:val="white"/>
+        </w:rPr>
+        <w:t>KlasDependencies</w:t>
+      </w:r>
+      <w:proofErr w:type="spellEnd"/>
+      <w:r>
+        <w:rPr>
+          <w:rFonts w:ascii="Consolas" w:hAnsi="Consolas" w:cs="Consolas"/>
+          <w:b/>
+          <w:color w:val="000000"/>
+          <w:sz w:val="19"/>
+          <w:szCs w:val="19"/>
+        </w:rPr>
+        <w:t>.</w:t>
+      </w:r>
+    </w:p>
+    <w:p>
+      <w:pPr>
+        <w:rPr>
+          <w:rFonts w:ascii="Consolas" w:hAnsi="Consolas" w:cs="Consolas"/>
+          <w:b/>
+          <w:color w:val="000000"/>
+          <w:sz w:val="19"/>
+          <w:szCs w:val="19"/>
+        </w:rPr>
+      </w:pPr>
+    </w:p>
+    <w:p>
+      <w:pPr>
+        <w:rPr>
+          <w:rFonts w:ascii="Consolas" w:hAnsi="Consolas" w:cs="Consolas"/>
+          <w:b/>
+          <w:color w:val="000000"/>
+          <w:sz w:val="19"/>
+          <w:szCs w:val="19"/>
+        </w:rPr>
+      </w:pPr>
+      <w:r>
+        <w:rPr>
+          <w:rFonts w:ascii="Consolas" w:hAnsi="Consolas" w:cs="Consolas"/>
+          <w:b/>
+          <w:color w:val="000000"/>
+          <w:sz w:val="19"/>
+          <w:szCs w:val="19"/>
+        </w:rPr>
         <w:t xml:space="preserve">Jan 12, 2016- I created a test project to explore </w:t>
       </w:r>
       <w:proofErr w:type="spellStart"/>
@@ -2118,28 +2609,83 @@
         </w:rPr>
         <w:t>C:\websites\Sites\Docs</w:t>
       </w:r>
+      <w:r>
+        <w:rPr>
+          <w:rFonts w:ascii="Consolas" w:hAnsi="Consolas" w:cs="Consolas"/>
+          <w:b/>
+          <w:color w:val="000000"/>
+          <w:sz w:val="19"/>
+          <w:szCs w:val="19"/>
+        </w:rPr>
+        <w:t>)</w:t>
+      </w:r>
+      <w:r>
+        <w:rPr>
+          <w:rFonts w:ascii="Consolas" w:hAnsi="Consolas" w:cs="Consolas"/>
+          <w:b/>
+          <w:color w:val="000000"/>
+          <w:sz w:val="19"/>
+          <w:szCs w:val="19"/>
+        </w:rPr>
+        <w:t xml:space="preserve">.  </w:t>
+      </w:r>
+    </w:p>
+    <w:p>
+      <w:pPr>
+        <w:rPr>
+          <w:rFonts w:ascii="Consolas" w:hAnsi="Consolas" w:cs="Consolas"/>
+          <w:b/>
+          <w:color w:val="000000"/>
+          <w:sz w:val="19"/>
+          <w:szCs w:val="19"/>
+        </w:rPr>
+      </w:pPr>
+    </w:p>
+    <w:p>
+      <w:pPr>
+        <w:rPr>
+          <w:rFonts w:ascii="Consolas" w:hAnsi="Consolas" w:cs="Consolas"/>
+          <w:b/>
+          <w:color w:val="000000"/>
+          <w:sz w:val="19"/>
+          <w:szCs w:val="19"/>
+        </w:rPr>
+      </w:pPr>
+    </w:p>
+    <w:p>
+      <w:pPr>
+        <w:rPr>
+          <w:rFonts w:ascii="Consolas" w:hAnsi="Consolas" w:cs="Consolas"/>
+          <w:b/>
+          <w:color w:val="000000"/>
+          <w:sz w:val="19"/>
+          <w:szCs w:val="19"/>
+        </w:rPr>
+      </w:pPr>
+    </w:p>
+    <w:p>
+      <w:pPr>
+        <w:rPr>
+          <w:rFonts w:ascii="Consolas" w:hAnsi="Consolas" w:cs="Consolas"/>
+          <w:b/>
+          <w:color w:val="000000"/>
+          <w:sz w:val="19"/>
+          <w:szCs w:val="19"/>
+        </w:rPr>
+      </w:pPr>
+    </w:p>
+    <w:p>
+      <w:pPr>
+        <w:rPr>
+          <w:rFonts w:ascii="Consolas" w:hAnsi="Consolas" w:cs="Consolas"/>
+          <w:b/>
+          <w:color w:val="000000"/>
+          <w:sz w:val="19"/>
+          <w:szCs w:val="19"/>
+        </w:rPr>
+      </w:pPr>
       <w:bookmarkStart w:id="0" w:name="_GoBack"/>
       <w:bookmarkEnd w:id="0"/>
-      <w:r>
-        <w:rPr>
-          <w:rFonts w:ascii="Consolas" w:hAnsi="Consolas" w:cs="Consolas"/>
-          <w:b/>
-          <w:color w:val="000000"/>
-          <w:sz w:val="19"/>
-          <w:szCs w:val="19"/>
-        </w:rPr>
-        <w:t>)</w:t>
-      </w:r>
-      <w:r>
-        <w:rPr>
-          <w:rFonts w:ascii="Consolas" w:hAnsi="Consolas" w:cs="Consolas"/>
-          <w:b/>
-          <w:color w:val="000000"/>
-          <w:sz w:val="19"/>
-          <w:szCs w:val="19"/>
-        </w:rPr>
-        <w:t xml:space="preserve">.  </w:t>
-      </w:r>
     </w:p>
     <w:p>
       <w:pPr>
@@ -2151,9 +2697,7 @@
           <w:szCs w:val="19"/>
         </w:rPr>
       </w:pPr>
-    </w:p>
-    <w:p>
-      <w:pPr>
+      <w:r>
         <w:rPr>
           <w:rFonts w:ascii="Consolas" w:hAnsi="Consolas" w:cs="Consolas"/>
           <w:b/>
@@ -2161,15 +2705,7 @@
           <w:sz w:val="19"/>
           <w:szCs w:val="19"/>
         </w:rPr>
-      </w:pPr>
-      <w:r>
-        <w:rPr>
-          <w:rFonts w:ascii="Consolas" w:hAnsi="Consolas" w:cs="Consolas"/>
-          <w:b/>
-          <w:color w:val="000000"/>
-          <w:sz w:val="19"/>
-          <w:szCs w:val="19"/>
-        </w:rPr>
+        <w:lastRenderedPageBreak/>
         <w:t>Here is what I learned:</w:t>
       </w:r>
     </w:p>
@@ -2449,7 +2985,6 @@
           <w:sz w:val="21"/>
           <w:szCs w:val="21"/>
         </w:rPr>
-        <w:lastRenderedPageBreak/>
         <w:t xml:space="preserve">The problem now becomes how are we going to call this new constructor since our application doesn't </w:t>
       </w:r>
       <w:proofErr w:type="spellStart"/>
@@ -2945,6 +3480,7 @@
           <w:sz w:val="21"/>
           <w:szCs w:val="21"/>
         </w:rPr>
+        <w:lastRenderedPageBreak/>
         <w:t xml:space="preserve">Armed with our </w:t>
       </w:r>
       <w:proofErr w:type="spellStart"/>
@@ -3710,7 +4246,6 @@
           <w:sz w:val="21"/>
           <w:szCs w:val="21"/>
         </w:rPr>
-        <w:lastRenderedPageBreak/>
         <w:t>This seems like a less flexible way to do injection as _</w:t>
       </w:r>
       <w:proofErr w:type="spellStart"/>

</xml_diff>